<commit_message>
updated document on Learning goals on the Workshops JavaScript Fundamentals.docx
</commit_message>
<xml_diff>
--- a/workshops/Learning goals on the Workshops JavaScript Fundamentals.docx
+++ b/workshops/Learning goals on the Workshops JavaScript Fundamentals.docx
@@ -597,6 +597,310 @@
         <w:rPr>
           <w:lang w:val="en-US"/>
         </w:rPr>
+        <w:t>Workshop #20 – DOM</w:t>
+      </w:r>
+    </w:p>
+    <w:p>
+      <w:pPr>
+        <w:pStyle w:val="Lijstalinea"/>
+        <w:numPr>
+          <w:ilvl w:val="0"/>
+          <w:numId w:val="2"/>
+        </w:numPr>
+        <w:rPr>
+          <w:lang w:val="en-US"/>
+        </w:rPr>
+      </w:pPr>
+      <w:r>
+        <w:rPr>
+          <w:lang w:val="en-US"/>
+        </w:rPr>
+        <w:t>Working with c</w:t>
+      </w:r>
+      <w:r>
+        <w:rPr>
+          <w:lang w:val="en-US"/>
+        </w:rPr>
+        <w:t>onditional Logic</w:t>
+      </w:r>
+      <w:r>
+        <w:rPr>
+          <w:lang w:val="en-US"/>
+        </w:rPr>
+        <w:t xml:space="preserve">, using </w:t>
+      </w:r>
+      <w:r>
+        <w:rPr>
+          <w:lang w:val="en-US"/>
+        </w:rPr>
+        <w:t>conditional statements (if-else) to determine actions based on different conditions (e.g., time of day).</w:t>
+      </w:r>
+    </w:p>
+    <w:p>
+      <w:pPr>
+        <w:pStyle w:val="Lijstalinea"/>
+        <w:numPr>
+          <w:ilvl w:val="0"/>
+          <w:numId w:val="2"/>
+        </w:numPr>
+        <w:rPr>
+          <w:lang w:val="en-US"/>
+        </w:rPr>
+      </w:pPr>
+      <w:r>
+        <w:rPr>
+          <w:lang w:val="en-US"/>
+        </w:rPr>
+        <w:t xml:space="preserve">Working with the objects </w:t>
+      </w:r>
+      <w:r>
+        <w:rPr>
+          <w:rFonts w:ascii="Courier New" w:hAnsi="Courier New"/>
+          <w:lang w:val="en-US"/>
+        </w:rPr>
+        <w:t>Date()</w:t>
+      </w:r>
+      <w:r>
+        <w:rPr>
+          <w:lang w:val="en-US"/>
+        </w:rPr>
+        <w:t xml:space="preserve"> and methods on this object.</w:t>
+      </w:r>
+    </w:p>
+    <w:p>
+      <w:pPr>
+        <w:pStyle w:val="Lijstalinea"/>
+        <w:numPr>
+          <w:ilvl w:val="0"/>
+          <w:numId w:val="2"/>
+        </w:numPr>
+        <w:rPr>
+          <w:lang w:val="en-US"/>
+        </w:rPr>
+      </w:pPr>
+      <w:r>
+        <w:rPr>
+          <w:lang w:val="en-US"/>
+        </w:rPr>
+        <w:lastRenderedPageBreak/>
+        <w:t>Manipulate the DOM</w:t>
+      </w:r>
+      <w:r>
+        <w:rPr>
+          <w:lang w:val="en-US"/>
+        </w:rPr>
+        <w:t xml:space="preserve">, </w:t>
+      </w:r>
+      <w:r>
+        <w:rPr>
+          <w:lang w:val="en-US"/>
+        </w:rPr>
+        <w:t xml:space="preserve">Gain experience in dynamically creating and appending HTML elements to the DOM using JavaScript </w:t>
+      </w:r>
+      <w:r>
+        <w:rPr>
+          <w:lang w:val="en-US"/>
+        </w:rPr>
+        <w:t xml:space="preserve">by using </w:t>
+      </w:r>
+      <w:proofErr w:type="spellStart"/>
+      <w:r>
+        <w:rPr>
+          <w:rFonts w:ascii="Courier New" w:hAnsi="Courier New"/>
+          <w:lang w:val="en-US"/>
+        </w:rPr>
+        <w:t>document.createElement</w:t>
+      </w:r>
+      <w:proofErr w:type="spellEnd"/>
+      <w:r>
+        <w:rPr>
+          <w:lang w:val="en-US"/>
+        </w:rPr>
+        <w:t xml:space="preserve">, </w:t>
+      </w:r>
+      <w:proofErr w:type="spellStart"/>
+      <w:r>
+        <w:rPr>
+          <w:rFonts w:ascii="Courier New" w:hAnsi="Courier New"/>
+          <w:lang w:val="en-US"/>
+        </w:rPr>
+        <w:t>textContent</w:t>
+      </w:r>
+      <w:proofErr w:type="spellEnd"/>
+      <w:r>
+        <w:rPr>
+          <w:lang w:val="en-US"/>
+        </w:rPr>
+        <w:t xml:space="preserve">, </w:t>
+      </w:r>
+      <w:r>
+        <w:rPr>
+          <w:lang w:val="en-US"/>
+        </w:rPr>
+        <w:t xml:space="preserve">and </w:t>
+      </w:r>
+      <w:proofErr w:type="spellStart"/>
+      <w:r>
+        <w:rPr>
+          <w:rFonts w:ascii="Courier New" w:hAnsi="Courier New"/>
+          <w:lang w:val="en-US"/>
+        </w:rPr>
+        <w:t>appendChild</w:t>
+      </w:r>
+      <w:proofErr w:type="spellEnd"/>
+      <w:r>
+        <w:rPr>
+          <w:lang w:val="en-US"/>
+        </w:rPr>
+        <w:t>.</w:t>
+      </w:r>
+    </w:p>
+    <w:p>
+      <w:pPr>
+        <w:pStyle w:val="Lijstalinea"/>
+        <w:numPr>
+          <w:ilvl w:val="0"/>
+          <w:numId w:val="2"/>
+        </w:numPr>
+        <w:rPr>
+          <w:lang w:val="en-US"/>
+        </w:rPr>
+      </w:pPr>
+      <w:r>
+        <w:rPr>
+          <w:lang w:val="en-US"/>
+        </w:rPr>
+        <w:t>Work</w:t>
+      </w:r>
+      <w:r>
+        <w:rPr>
+          <w:lang w:val="en-US"/>
+        </w:rPr>
+        <w:t>ing</w:t>
+      </w:r>
+      <w:r>
+        <w:rPr>
+          <w:lang w:val="en-US"/>
+        </w:rPr>
+        <w:t xml:space="preserve"> with Browser Events</w:t>
+      </w:r>
+      <w:r>
+        <w:rPr>
+          <w:lang w:val="en-US"/>
+        </w:rPr>
+        <w:t xml:space="preserve"> </w:t>
+      </w:r>
+      <w:r>
+        <w:rPr>
+          <w:lang w:val="en-US"/>
+        </w:rPr>
+        <w:t xml:space="preserve">e.g., </w:t>
+      </w:r>
+      <w:proofErr w:type="spellStart"/>
+      <w:r>
+        <w:rPr>
+          <w:rFonts w:ascii="Courier New" w:hAnsi="Courier New"/>
+          <w:lang w:val="en-US"/>
+        </w:rPr>
+        <w:t>window.</w:t>
+      </w:r>
+      <w:r>
+        <w:rPr>
+          <w:rFonts w:ascii="Courier New" w:hAnsi="Courier New"/>
+          <w:lang w:val="en-US"/>
+        </w:rPr>
+        <w:t>addEventlistener</w:t>
+      </w:r>
+      <w:proofErr w:type="spellEnd"/>
+      <w:r>
+        <w:rPr>
+          <w:rFonts w:ascii="Courier New" w:hAnsi="Courier New"/>
+          <w:lang w:val="en-US"/>
+        </w:rPr>
+        <w:t>(‘</w:t>
+      </w:r>
+      <w:r>
+        <w:rPr>
+          <w:rFonts w:ascii="Courier New" w:hAnsi="Courier New"/>
+          <w:lang w:val="en-US"/>
+        </w:rPr>
+        <w:t>load</w:t>
+      </w:r>
+      <w:r>
+        <w:rPr>
+          <w:rFonts w:ascii="Courier New" w:hAnsi="Courier New"/>
+          <w:lang w:val="en-US"/>
+        </w:rPr>
+        <w:t>’)</w:t>
+      </w:r>
+      <w:r>
+        <w:rPr>
+          <w:lang w:val="en-US"/>
+        </w:rPr>
+        <w:t xml:space="preserve"> to run code when the page finishes loading.</w:t>
+      </w:r>
+    </w:p>
+    <w:p>
+      <w:pPr>
+        <w:pStyle w:val="Kop2"/>
+        <w:rPr>
+          <w:lang w:val="en-US"/>
+        </w:rPr>
+      </w:pPr>
+      <w:r>
+        <w:rPr>
+          <w:lang w:val="en-US"/>
+        </w:rPr>
+        <w:t>Workshop #21 – DOM cloning and inserting</w:t>
+      </w:r>
+    </w:p>
+    <w:p>
+      <w:pPr>
+        <w:pStyle w:val="Lijstalinea"/>
+        <w:numPr>
+          <w:ilvl w:val="0"/>
+          <w:numId w:val="2"/>
+        </w:numPr>
+        <w:rPr>
+          <w:lang w:val="en-US"/>
+        </w:rPr>
+      </w:pPr>
+      <w:r>
+        <w:rPr>
+          <w:lang w:val="en-US"/>
+        </w:rPr>
+        <w:t>Add interactivity to the page and manipulate the DOM by clicking a button</w:t>
+      </w:r>
+    </w:p>
+    <w:p>
+      <w:pPr>
+        <w:pStyle w:val="Lijstalinea"/>
+        <w:numPr>
+          <w:ilvl w:val="0"/>
+          <w:numId w:val="2"/>
+        </w:numPr>
+        <w:rPr>
+          <w:lang w:val="en-US"/>
+        </w:rPr>
+      </w:pPr>
+      <w:r>
+        <w:rPr>
+          <w:lang w:val="en-US"/>
+        </w:rPr>
+        <w:t>Learning how elements in the page can be retrieved, duplicated and positioned inside an existing DOM with JavaScript.</w:t>
+      </w:r>
+    </w:p>
+    <w:p>
+      <w:pPr>
+        <w:pStyle w:val="Kop2"/>
+        <w:rPr>
+          <w:lang w:val="en-US"/>
+        </w:rPr>
+      </w:pPr>
+      <w:r>
+        <w:rPr>
+          <w:lang w:val="en-US"/>
+        </w:rPr>
         <w:t>Workshop JSON</w:t>
       </w:r>
     </w:p>
@@ -731,7 +1035,6 @@
         <w:rPr>
           <w:lang w:val="en-US"/>
         </w:rPr>
-        <w:lastRenderedPageBreak/>
         <w:t>Familiarity with accessing object properties after parsing JSON.</w:t>
       </w:r>
     </w:p>

</xml_diff>